<commit_message>
Update to weekly report
</commit_message>
<xml_diff>
--- a/CS553_Group2_May9th_ProjectStatus.docx
+++ b/CS553_Group2_May9th_ProjectStatus.docx
@@ -91,7 +91,55 @@
         <w:t>Jason Graalum &lt;jgraalum@pdx.edu&gt;</w:t>
       </w:r>
     </w:p>
+    <w:p>
+      <w:bookmarkStart w:id="0" w:name="_GoBack"/>
+      <w:bookmarkEnd w:id="0"/>
+    </w:p>
+    <w:p>
+      <w:r>
+        <w:t>Meeting Time:  Tuesday’s at 12:00</w:t>
+      </w:r>
+    </w:p>
+    <w:p>
+      <w:r>
+        <w:t>Meeting Location: Fishbowl</w:t>
+      </w:r>
+    </w:p>
     <w:p/>
+    <w:p>
+      <w:pPr>
+        <w:rPr>
+          <w:rFonts w:ascii="Arial" w:eastAsia="Times New Roman" w:hAnsi="Arial" w:cs="Arial"/>
+          <w:color w:val="3367D6"/>
+          <w:sz w:val="20"/>
+          <w:szCs w:val="20"/>
+          <w:u w:val="single"/>
+          <w:shd w:val="clear" w:color="auto" w:fill="FFFFFF"/>
+        </w:rPr>
+      </w:pPr>
+      <w:r>
+        <w:t xml:space="preserve">GitHub Repo:  </w:t>
+      </w:r>
+      <w:hyperlink r:id="rId5" w:history="1">
+        <w:r>
+          <w:rPr>
+            <w:rStyle w:val="Hyperlink"/>
+            <w:rFonts w:ascii="Arial" w:eastAsia="Times New Roman" w:hAnsi="Arial" w:cs="Arial"/>
+            <w:sz w:val="20"/>
+            <w:szCs w:val="20"/>
+            <w:shd w:val="clear" w:color="auto" w:fill="FFFFFF"/>
+          </w:rPr>
+          <w:t>https://github.com/jasongraalum/CS533_Spring2018_Group2_Project</w:t>
+        </w:r>
+      </w:hyperlink>
+    </w:p>
+    <w:p>
+      <w:pPr>
+        <w:rPr>
+          <w:rFonts w:ascii="Times New Roman" w:eastAsia="Times New Roman" w:hAnsi="Times New Roman" w:cs="Times New Roman"/>
+        </w:rPr>
+      </w:pPr>
+    </w:p>
     <w:p>
       <w:r>
         <w:t xml:space="preserve">Goals: </w:t>
@@ -322,8 +370,6 @@
       <w:r>
         <w:t>algorithms</w:t>
       </w:r>
-      <w:bookmarkStart w:id="0" w:name="_GoBack"/>
-      <w:bookmarkEnd w:id="0"/>
     </w:p>
     <w:p>
       <w:pPr>
@@ -406,6 +452,7 @@
         </w:numPr>
       </w:pPr>
       <w:r>
+        <w:lastRenderedPageBreak/>
         <w:t>Sort</w:t>
       </w:r>
     </w:p>
@@ -451,7 +498,6 @@
         </w:numPr>
       </w:pPr>
       <w:r>
-        <w:lastRenderedPageBreak/>
         <w:t>Details to follow</w:t>
       </w:r>
     </w:p>
@@ -505,7 +551,15 @@
         </w:numPr>
       </w:pPr>
       <w:r>
-        <w:t>Possibly connect 2 Raspi’s via Ethernet to extend MapReduce benchmark to many CPUs.</w:t>
+        <w:t xml:space="preserve">Possibly connect 2 </w:t>
+      </w:r>
+      <w:proofErr w:type="spellStart"/>
+      <w:r>
+        <w:t>Raspi’s</w:t>
+      </w:r>
+      <w:proofErr w:type="spellEnd"/>
+      <w:r>
+        <w:t xml:space="preserve"> via Ethernet to extend MapReduce benchmark to many CPUs.</w:t>
       </w:r>
     </w:p>
     <w:p>
@@ -574,7 +628,15 @@
         </w:numPr>
       </w:pPr>
       <w:r>
-        <w:t>Look into how to isolate experiment setup on RasbPi. - Jason</w:t>
+        <w:t xml:space="preserve">Look into how to isolate experiment setup on </w:t>
+      </w:r>
+      <w:proofErr w:type="spellStart"/>
+      <w:r>
+        <w:t>RasbPi</w:t>
+      </w:r>
+      <w:proofErr w:type="spellEnd"/>
+      <w:r>
+        <w:t>. - Jason</w:t>
       </w:r>
     </w:p>
     <w:p>
@@ -1967,6 +2029,29 @@
       <w:szCs w:val="18"/>
     </w:rPr>
   </w:style>
+  <w:style w:type="character" w:styleId="Hyperlink">
+    <w:name w:val="Hyperlink"/>
+    <w:basedOn w:val="DefaultParagraphFont"/>
+    <w:uiPriority w:val="99"/>
+    <w:unhideWhenUsed/>
+    <w:rsid w:val="00AD47E0"/>
+    <w:rPr>
+      <w:color w:val="0563C1" w:themeColor="hyperlink"/>
+      <w:u w:val="single"/>
+    </w:rPr>
+  </w:style>
+  <w:style w:type="character" w:styleId="UnresolvedMention">
+    <w:name w:val="Unresolved Mention"/>
+    <w:basedOn w:val="DefaultParagraphFont"/>
+    <w:uiPriority w:val="99"/>
+    <w:semiHidden/>
+    <w:unhideWhenUsed/>
+    <w:rsid w:val="00AD47E0"/>
+    <w:rPr>
+      <w:color w:val="808080"/>
+      <w:shd w:val="clear" w:color="auto" w:fill="E6E6E6"/>
+    </w:rPr>
+  </w:style>
 </w:styles>
 </file>
 

</xml_diff>